<commit_message>
2. Version of the better Doc, 1 Point remaining
</commit_message>
<xml_diff>
--- a/Dokumente/Dokumentation_ITT_Peiser_Sageder_überarbeitet.docx
+++ b/Dokumente/Dokumentation_ITT_Peiser_Sageder_überarbeitet.docx
@@ -450,19 +450,11 @@
       <w:pPr>
         <w:pStyle w:val="TitelseiteText"/>
       </w:pPr>
-      <w:proofErr w:type="gramStart"/>
-      <w:r>
-        <w:rPr>
-          <w:highlight w:val="yellow"/>
-        </w:rPr>
-        <w:t>?</w:t>
-      </w:r>
-      <w:r>
-        <w:t>,</w:t>
-      </w:r>
-      <w:proofErr w:type="gramEnd"/>
-      <w:r>
-        <w:t xml:space="preserve"> </w:t>
+      <w:r>
+        <w:t>1691711</w:t>
+      </w:r>
+      <w:r>
+        <w:t xml:space="preserve">, </w:t>
       </w:r>
       <w:r>
         <w:t>11694688</w:t>
@@ -608,7 +600,19 @@
         <w:rPr>
           <w:lang w:val="en-US"/>
         </w:rPr>
-        <w:t>07.08</w:t>
+        <w:t>0</w:t>
+      </w:r>
+      <w:r>
+        <w:rPr>
+          <w:lang w:val="en-US"/>
+        </w:rPr>
+        <w:t>6</w:t>
+      </w:r>
+      <w:r>
+        <w:rPr>
+          <w:lang w:val="en-US"/>
+        </w:rPr>
+        <w:t>.08</w:t>
       </w:r>
       <w:r>
         <w:rPr>
@@ -686,8 +690,6 @@
         </w:rPr>
       </w:pPr>
     </w:p>
-    <w:bookmarkStart w:id="0" w:name="_GoBack"/>
-    <w:bookmarkEnd w:id="0"/>
     <w:p>
       <w:pPr>
         <w:pStyle w:val="Abbildungsverzeichnis"/>
@@ -1859,6 +1861,8 @@
         </w:rPr>
       </w:pPr>
     </w:p>
+    <w:bookmarkStart w:id="0" w:name="_GoBack"/>
+    <w:bookmarkEnd w:id="0"/>
     <w:p>
       <w:pPr>
         <w:pStyle w:val="Verzeichnis1"/>
@@ -1878,7 +1882,7 @@
       <w:r>
         <w:fldChar w:fldCharType="separate"/>
       </w:r>
-      <w:hyperlink w:anchor="_Toc489790442" w:history="1">
+      <w:hyperlink w:anchor="_Toc489791869" w:history="1">
         <w:r>
           <w:rPr>
             <w:rStyle w:val="Hyperlink"/>
@@ -1923,7 +1927,7 @@
             <w:noProof/>
             <w:webHidden/>
           </w:rPr>
-          <w:instrText xml:space="preserve"> PAGEREF _Toc489790442 \h </w:instrText>
+          <w:instrText xml:space="preserve"> PAGEREF _Toc489791869 \h </w:instrText>
         </w:r>
         <w:r>
           <w:rPr>
@@ -1964,7 +1968,7 @@
           <w:szCs w:val="22"/>
         </w:rPr>
       </w:pPr>
-      <w:hyperlink w:anchor="_Toc489790443" w:history="1">
+      <w:hyperlink w:anchor="_Toc489791870" w:history="1">
         <w:r>
           <w:rPr>
             <w:rStyle w:val="Hyperlink"/>
@@ -2011,7 +2015,7 @@
             <w:noProof/>
             <w:webHidden/>
           </w:rPr>
-          <w:instrText xml:space="preserve"> PAGEREF _Toc489790443 \h </w:instrText>
+          <w:instrText xml:space="preserve"> PAGEREF _Toc489791870 \h </w:instrText>
         </w:r>
         <w:r>
           <w:rPr>
@@ -2052,7 +2056,7 @@
           <w:szCs w:val="22"/>
         </w:rPr>
       </w:pPr>
-      <w:hyperlink w:anchor="_Toc489790444" w:history="1">
+      <w:hyperlink w:anchor="_Toc489791871" w:history="1">
         <w:r>
           <w:rPr>
             <w:rStyle w:val="Hyperlink"/>
@@ -2099,7 +2103,7 @@
             <w:noProof/>
             <w:webHidden/>
           </w:rPr>
-          <w:instrText xml:space="preserve"> PAGEREF _Toc489790444 \h </w:instrText>
+          <w:instrText xml:space="preserve"> PAGEREF _Toc489791871 \h </w:instrText>
         </w:r>
         <w:r>
           <w:rPr>
@@ -2143,7 +2147,7 @@
           <w:szCs w:val="22"/>
         </w:rPr>
       </w:pPr>
-      <w:hyperlink w:anchor="_Toc489790445" w:history="1">
+      <w:hyperlink w:anchor="_Toc489791872" w:history="1">
         <w:r>
           <w:rPr>
             <w:rStyle w:val="Hyperlink"/>
@@ -2189,7 +2193,7 @@
             <w:noProof/>
             <w:webHidden/>
           </w:rPr>
-          <w:instrText xml:space="preserve"> PAGEREF _Toc489790445 \h </w:instrText>
+          <w:instrText xml:space="preserve"> PAGEREF _Toc489791872 \h </w:instrText>
         </w:r>
         <w:r>
           <w:rPr>
@@ -2233,7 +2237,7 @@
           <w:szCs w:val="22"/>
         </w:rPr>
       </w:pPr>
-      <w:hyperlink w:anchor="_Toc489790446" w:history="1">
+      <w:hyperlink w:anchor="_Toc489791873" w:history="1">
         <w:r>
           <w:rPr>
             <w:rStyle w:val="Hyperlink"/>
@@ -2279,7 +2283,7 @@
             <w:noProof/>
             <w:webHidden/>
           </w:rPr>
-          <w:instrText xml:space="preserve"> PAGEREF _Toc489790446 \h </w:instrText>
+          <w:instrText xml:space="preserve"> PAGEREF _Toc489791873 \h </w:instrText>
         </w:r>
         <w:r>
           <w:rPr>
@@ -2323,7 +2327,7 @@
           <w:szCs w:val="22"/>
         </w:rPr>
       </w:pPr>
-      <w:hyperlink w:anchor="_Toc489790447" w:history="1">
+      <w:hyperlink w:anchor="_Toc489791874" w:history="1">
         <w:r>
           <w:rPr>
             <w:rStyle w:val="Hyperlink"/>
@@ -2369,7 +2373,7 @@
             <w:noProof/>
             <w:webHidden/>
           </w:rPr>
-          <w:instrText xml:space="preserve"> PAGEREF _Toc489790447 \h </w:instrText>
+          <w:instrText xml:space="preserve"> PAGEREF _Toc489791874 \h </w:instrText>
         </w:r>
         <w:r>
           <w:rPr>
@@ -2413,7 +2417,7 @@
           <w:szCs w:val="22"/>
         </w:rPr>
       </w:pPr>
-      <w:hyperlink w:anchor="_Toc489790448" w:history="1">
+      <w:hyperlink w:anchor="_Toc489791875" w:history="1">
         <w:r>
           <w:rPr>
             <w:rStyle w:val="Hyperlink"/>
@@ -2459,7 +2463,7 @@
             <w:noProof/>
             <w:webHidden/>
           </w:rPr>
-          <w:instrText xml:space="preserve"> PAGEREF _Toc489790448 \h </w:instrText>
+          <w:instrText xml:space="preserve"> PAGEREF _Toc489791875 \h </w:instrText>
         </w:r>
         <w:r>
           <w:rPr>
@@ -2503,7 +2507,7 @@
           <w:szCs w:val="22"/>
         </w:rPr>
       </w:pPr>
-      <w:hyperlink w:anchor="_Toc489790449" w:history="1">
+      <w:hyperlink w:anchor="_Toc489791876" w:history="1">
         <w:r>
           <w:rPr>
             <w:rStyle w:val="Hyperlink"/>
@@ -2549,7 +2553,7 @@
             <w:noProof/>
             <w:webHidden/>
           </w:rPr>
-          <w:instrText xml:space="preserve"> PAGEREF _Toc489790449 \h </w:instrText>
+          <w:instrText xml:space="preserve"> PAGEREF _Toc489791876 \h </w:instrText>
         </w:r>
         <w:r>
           <w:rPr>
@@ -2593,7 +2597,7 @@
           <w:szCs w:val="22"/>
         </w:rPr>
       </w:pPr>
-      <w:hyperlink w:anchor="_Toc489790450" w:history="1">
+      <w:hyperlink w:anchor="_Toc489791877" w:history="1">
         <w:r>
           <w:rPr>
             <w:rStyle w:val="Hyperlink"/>
@@ -2616,19 +2620,9 @@
             <w:rStyle w:val="Hyperlink"/>
             <w:rFonts w:eastAsiaTheme="majorEastAsia"/>
             <w:noProof/>
-            <w:highlight w:val="yellow"/>
             <w:lang w:val="en-US"/>
           </w:rPr>
-          <w:t>vectortransform</w:t>
-        </w:r>
-        <w:r>
-          <w:rPr>
-            <w:rStyle w:val="Hyperlink"/>
-            <w:rFonts w:eastAsiaTheme="majorEastAsia"/>
-            <w:noProof/>
-            <w:lang w:val="en-US"/>
-          </w:rPr>
-          <w:t>.py</w:t>
+          <w:t>vectortransform.py</w:t>
         </w:r>
         <w:r>
           <w:rPr>
@@ -2649,7 +2643,7 @@
             <w:noProof/>
             <w:webHidden/>
           </w:rPr>
-          <w:instrText xml:space="preserve"> PAGEREF _Toc489790450 \h </w:instrText>
+          <w:instrText xml:space="preserve"> PAGEREF _Toc489791877 \h </w:instrText>
         </w:r>
         <w:r>
           <w:rPr>
@@ -2693,7 +2687,7 @@
           <w:szCs w:val="22"/>
         </w:rPr>
       </w:pPr>
-      <w:hyperlink w:anchor="_Toc489790451" w:history="1">
+      <w:hyperlink w:anchor="_Toc489791878" w:history="1">
         <w:r>
           <w:rPr>
             <w:rStyle w:val="Hyperlink"/>
@@ -2739,7 +2733,7 @@
             <w:noProof/>
             <w:webHidden/>
           </w:rPr>
-          <w:instrText xml:space="preserve"> PAGEREF _Toc489790451 \h </w:instrText>
+          <w:instrText xml:space="preserve"> PAGEREF _Toc489791878 \h </w:instrText>
         </w:r>
         <w:r>
           <w:rPr>
@@ -2783,7 +2777,7 @@
           <w:szCs w:val="22"/>
         </w:rPr>
       </w:pPr>
-      <w:hyperlink w:anchor="_Toc489790452" w:history="1">
+      <w:hyperlink w:anchor="_Toc489791879" w:history="1">
         <w:r>
           <w:rPr>
             <w:rStyle w:val="Hyperlink"/>
@@ -2829,7 +2823,7 @@
             <w:noProof/>
             <w:webHidden/>
           </w:rPr>
-          <w:instrText xml:space="preserve"> PAGEREF _Toc489790452 \h </w:instrText>
+          <w:instrText xml:space="preserve"> PAGEREF _Toc489791879 \h </w:instrText>
         </w:r>
         <w:r>
           <w:rPr>
@@ -2870,7 +2864,7 @@
           <w:szCs w:val="22"/>
         </w:rPr>
       </w:pPr>
-      <w:hyperlink w:anchor="_Toc489790453" w:history="1">
+      <w:hyperlink w:anchor="_Toc489791880" w:history="1">
         <w:r>
           <w:rPr>
             <w:rStyle w:val="Hyperlink"/>
@@ -2918,7 +2912,7 @@
             <w:noProof/>
             <w:webHidden/>
           </w:rPr>
-          <w:instrText xml:space="preserve"> PAGEREF _Toc489790453 \h </w:instrText>
+          <w:instrText xml:space="preserve"> PAGEREF _Toc489791880 \h </w:instrText>
         </w:r>
         <w:r>
           <w:rPr>
@@ -2959,7 +2953,7 @@
           <w:szCs w:val="22"/>
         </w:rPr>
       </w:pPr>
-      <w:hyperlink w:anchor="_Toc489790454" w:history="1">
+      <w:hyperlink w:anchor="_Toc489791881" w:history="1">
         <w:r>
           <w:rPr>
             <w:rStyle w:val="Hyperlink"/>
@@ -3006,7 +3000,7 @@
             <w:noProof/>
             <w:webHidden/>
           </w:rPr>
-          <w:instrText xml:space="preserve"> PAGEREF _Toc489790454 \h </w:instrText>
+          <w:instrText xml:space="preserve"> PAGEREF _Toc489791881 \h </w:instrText>
         </w:r>
         <w:r>
           <w:rPr>
@@ -3069,7 +3063,7 @@
       <w:pPr>
         <w:pStyle w:val="berschrift1"/>
       </w:pPr>
-      <w:bookmarkStart w:id="1" w:name="_Toc489790442"/>
+      <w:bookmarkStart w:id="1" w:name="_Toc489791869"/>
       <w:proofErr w:type="spellStart"/>
       <w:r>
         <w:lastRenderedPageBreak/>
@@ -3450,7 +3444,7 @@
           <w:lang w:val="en-US"/>
         </w:rPr>
       </w:pPr>
-      <w:bookmarkStart w:id="2" w:name="_Toc489790443"/>
+      <w:bookmarkStart w:id="2" w:name="_Toc489791870"/>
       <w:r>
         <w:rPr>
           <w:lang w:val="en-US"/>
@@ -3870,7 +3864,7 @@
           <w:lang w:val="en-US"/>
         </w:rPr>
       </w:pPr>
-      <w:bookmarkStart w:id="3" w:name="_Toc489790444"/>
+      <w:bookmarkStart w:id="3" w:name="_Toc489791871"/>
       <w:r>
         <w:rPr>
           <w:lang w:val="en-US"/>
@@ -3886,7 +3880,7 @@
           <w:lang w:val="en-US"/>
         </w:rPr>
       </w:pPr>
-      <w:bookmarkStart w:id="4" w:name="_Toc489790445"/>
+      <w:bookmarkStart w:id="4" w:name="_Toc489791872"/>
       <w:r>
         <w:rPr>
           <w:lang w:val="en-US"/>
@@ -4995,7 +4989,7 @@
           <w:lang w:val="en-US"/>
         </w:rPr>
       </w:pPr>
-      <w:bookmarkStart w:id="5" w:name="_Toc489790446"/>
+      <w:bookmarkStart w:id="5" w:name="_Toc489791873"/>
       <w:proofErr w:type="spellStart"/>
       <w:r>
         <w:rPr>
@@ -5017,7 +5011,7 @@
           <w:noProof/>
         </w:rPr>
         <w:drawing>
-          <wp:anchor distT="0" distB="0" distL="114300" distR="114300" simplePos="0" relativeHeight="251655168" behindDoc="0" locked="0" layoutInCell="1" allowOverlap="1" wp14:anchorId="2E099C72" wp14:editId="22782901">
+          <wp:anchor distT="0" distB="0" distL="114300" distR="114300" simplePos="0" relativeHeight="251656192" behindDoc="0" locked="0" layoutInCell="1" allowOverlap="1" wp14:anchorId="2E099C72" wp14:editId="1F38A547">
             <wp:simplePos x="0" y="0"/>
             <wp:positionH relativeFrom="margin">
               <wp:posOffset>682625</wp:posOffset>
@@ -5289,7 +5283,7 @@
           <w:noProof/>
         </w:rPr>
         <w:drawing>
-          <wp:anchor distT="0" distB="0" distL="114300" distR="114300" simplePos="0" relativeHeight="251649024" behindDoc="0" locked="0" layoutInCell="1" allowOverlap="1" wp14:anchorId="5F13282D" wp14:editId="76C9D1B8">
+          <wp:anchor distT="0" distB="0" distL="114300" distR="114300" simplePos="0" relativeHeight="251644928" behindDoc="0" locked="0" layoutInCell="1" allowOverlap="1" wp14:anchorId="5F13282D" wp14:editId="5B294AE4">
             <wp:simplePos x="0" y="0"/>
             <wp:positionH relativeFrom="margin">
               <wp:posOffset>-3175</wp:posOffset>
@@ -5349,7 +5343,7 @@
           <w:noProof/>
         </w:rPr>
         <w:drawing>
-          <wp:anchor distT="0" distB="0" distL="114300" distR="114300" simplePos="0" relativeHeight="251650048" behindDoc="0" locked="0" layoutInCell="1" allowOverlap="1" wp14:anchorId="2457E067" wp14:editId="377F6F30">
+          <wp:anchor distT="0" distB="0" distL="114300" distR="114300" simplePos="0" relativeHeight="251646976" behindDoc="0" locked="0" layoutInCell="1" allowOverlap="1" wp14:anchorId="2457E067" wp14:editId="5A2AEC36">
             <wp:simplePos x="0" y="0"/>
             <wp:positionH relativeFrom="margin">
               <wp:posOffset>3263900</wp:posOffset>
@@ -5463,7 +5457,7 @@
           <w:lang w:val="en-US"/>
         </w:rPr>
       </w:pPr>
-      <w:bookmarkStart w:id="10" w:name="_Toc489790447"/>
+      <w:bookmarkStart w:id="10" w:name="_Toc489791874"/>
       <w:r>
         <w:rPr>
           <w:lang w:val="en-US"/>
@@ -5686,7 +5680,7 @@
           <w:noProof/>
         </w:rPr>
         <w:drawing>
-          <wp:anchor distT="0" distB="0" distL="114300" distR="114300" simplePos="0" relativeHeight="251657216" behindDoc="0" locked="0" layoutInCell="1" allowOverlap="1" wp14:anchorId="3742F107" wp14:editId="2ED95B48">
+          <wp:anchor distT="0" distB="0" distL="114300" distR="114300" simplePos="0" relativeHeight="251660288" behindDoc="0" locked="0" layoutInCell="1" allowOverlap="1" wp14:anchorId="3742F107" wp14:editId="3BB4B639">
             <wp:simplePos x="0" y="0"/>
             <wp:positionH relativeFrom="column">
               <wp:posOffset>3044825</wp:posOffset>
@@ -5836,7 +5830,7 @@
           <w:noProof/>
         </w:rPr>
         <w:drawing>
-          <wp:anchor distT="0" distB="0" distL="114300" distR="114300" simplePos="0" relativeHeight="251656192" behindDoc="0" locked="0" layoutInCell="1" allowOverlap="1" wp14:anchorId="6089890C" wp14:editId="638FA0A3">
+          <wp:anchor distT="0" distB="0" distL="114300" distR="114300" simplePos="0" relativeHeight="251658240" behindDoc="0" locked="0" layoutInCell="1" allowOverlap="1" wp14:anchorId="6089890C" wp14:editId="1EBF840C">
             <wp:simplePos x="0" y="0"/>
             <wp:positionH relativeFrom="column">
               <wp:posOffset>-31750</wp:posOffset>
@@ -5948,7 +5942,7 @@
           <w:lang w:val="en-US"/>
         </w:rPr>
       </w:pPr>
-      <w:bookmarkStart w:id="13" w:name="_Toc489790448"/>
+      <w:bookmarkStart w:id="13" w:name="_Toc489791875"/>
       <w:r>
         <w:rPr>
           <w:lang w:val="en-US"/>
@@ -5968,7 +5962,7 @@
           <w:noProof/>
         </w:rPr>
         <w:drawing>
-          <wp:anchor distT="0" distB="0" distL="114300" distR="114300" simplePos="0" relativeHeight="251652096" behindDoc="0" locked="0" layoutInCell="1" allowOverlap="1" wp14:anchorId="5E636BC5" wp14:editId="181271FF">
+          <wp:anchor distT="0" distB="0" distL="114300" distR="114300" simplePos="0" relativeHeight="251650048" behindDoc="0" locked="0" layoutInCell="1" allowOverlap="1" wp14:anchorId="5E636BC5" wp14:editId="343983F2">
             <wp:simplePos x="0" y="0"/>
             <wp:positionH relativeFrom="margin">
               <wp:posOffset>-165100</wp:posOffset>
@@ -6483,7 +6477,7 @@
           <w:noProof/>
         </w:rPr>
         <w:drawing>
-          <wp:anchor distT="0" distB="0" distL="114300" distR="114300" simplePos="0" relativeHeight="251651072" behindDoc="0" locked="0" layoutInCell="1" allowOverlap="1" wp14:anchorId="067A46AE" wp14:editId="16AC02E1">
+          <wp:anchor distT="0" distB="0" distL="114300" distR="114300" simplePos="0" relativeHeight="251649024" behindDoc="0" locked="0" layoutInCell="1" allowOverlap="1" wp14:anchorId="067A46AE" wp14:editId="1D87AE9D">
             <wp:simplePos x="0" y="0"/>
             <wp:positionH relativeFrom="margin">
               <wp:posOffset>2863850</wp:posOffset>
@@ -6591,7 +6585,7 @@
           <w:noProof/>
         </w:rPr>
         <w:drawing>
-          <wp:anchor distT="0" distB="0" distL="114300" distR="114300" simplePos="0" relativeHeight="251653120" behindDoc="0" locked="0" layoutInCell="1" allowOverlap="1" wp14:anchorId="0FF3074F" wp14:editId="5FF730E7">
+          <wp:anchor distT="0" distB="0" distL="114300" distR="114300" simplePos="0" relativeHeight="251653120" behindDoc="0" locked="0" layoutInCell="1" allowOverlap="1" wp14:anchorId="0FF3074F" wp14:editId="79426C63">
             <wp:simplePos x="0" y="0"/>
             <wp:positionH relativeFrom="margin">
               <wp:posOffset>987425</wp:posOffset>
@@ -6962,7 +6956,7 @@
           <w:noProof/>
         </w:rPr>
         <w:drawing>
-          <wp:anchor distT="0" distB="0" distL="114300" distR="114300" simplePos="0" relativeHeight="251661312" behindDoc="0" locked="0" layoutInCell="1" allowOverlap="1" wp14:anchorId="0C7F09EE" wp14:editId="291BEC7B">
+          <wp:anchor distT="0" distB="0" distL="114300" distR="114300" simplePos="0" relativeHeight="251665408" behindDoc="0" locked="0" layoutInCell="1" allowOverlap="1" wp14:anchorId="0C7F09EE" wp14:editId="04450A61">
             <wp:simplePos x="0" y="0"/>
             <wp:positionH relativeFrom="column">
               <wp:posOffset>3035300</wp:posOffset>
@@ -7022,7 +7016,7 @@
           <w:noProof/>
         </w:rPr>
         <w:drawing>
-          <wp:anchor distT="0" distB="0" distL="114300" distR="114300" simplePos="0" relativeHeight="251666432" behindDoc="0" locked="0" layoutInCell="1" allowOverlap="1" wp14:anchorId="55BF3FF1" wp14:editId="2F4BE701">
+          <wp:anchor distT="0" distB="0" distL="114300" distR="114300" simplePos="0" relativeHeight="251671552" behindDoc="0" locked="0" layoutInCell="1" allowOverlap="1" wp14:anchorId="55BF3FF1" wp14:editId="67ABDAD1">
             <wp:simplePos x="0" y="0"/>
             <wp:positionH relativeFrom="column">
               <wp:posOffset>301625</wp:posOffset>
@@ -7407,7 +7401,7 @@
           <w:lang w:val="en-US"/>
         </w:rPr>
       </w:pPr>
-      <w:bookmarkStart w:id="18" w:name="_Toc489790449"/>
+      <w:bookmarkStart w:id="18" w:name="_Toc489791876"/>
       <w:r>
         <w:rPr>
           <w:noProof/>
@@ -7806,10 +7800,9 @@
           <w:lang w:val="en-US"/>
         </w:rPr>
       </w:pPr>
-      <w:bookmarkStart w:id="20" w:name="_Toc489790450"/>
-      <w:r>
-        <w:rPr>
-          <w:highlight w:val="yellow"/>
+      <w:bookmarkStart w:id="20" w:name="_Toc489791877"/>
+      <w:r>
+        <w:rPr>
           <w:lang w:val="en-US"/>
         </w:rPr>
         <w:t>vectortransform</w:t>
@@ -7834,7 +7827,6 @@
         </w:rPr>
         <w:t xml:space="preserve">Contains the class </w:t>
       </w:r>
-      <w:commentRangeStart w:id="21"/>
       <w:proofErr w:type="spellStart"/>
       <w:r>
         <w:rPr>
@@ -7844,11 +7836,7 @@
         </w:rPr>
         <w:t>VectorTransform</w:t>
       </w:r>
-      <w:commentRangeEnd w:id="21"/>
       <w:proofErr w:type="spellEnd"/>
-      <w:r>
-        <w:commentReference w:id="21"/>
-      </w:r>
       <w:r>
         <w:rPr>
           <w:lang w:val="en-US"/>
@@ -7960,6 +7948,69 @@
         </w:rPr>
         <w:t>.</w:t>
       </w:r>
+      <w:r>
+        <w:rPr>
+          <w:lang w:val="en-US"/>
+        </w:rPr>
+        <w:t xml:space="preserve"> The incoming data is proofed (there must be at least four s</w:t>
+      </w:r>
+      <w:r>
+        <w:rPr>
+          <w:lang w:val="en-US"/>
+        </w:rPr>
+        <w:t>ignals), filtered and sorted, a</w:t>
+      </w:r>
+      <w:r>
+        <w:rPr>
+          <w:lang w:val="en-US"/>
+        </w:rPr>
+        <w:t>scending by their size (strongest signal first).</w:t>
+      </w:r>
+      <w:r>
+        <w:rPr>
+          <w:lang w:val="en-US"/>
+        </w:rPr>
+        <w:t xml:space="preserve"> This should proof that the system uses the </w:t>
+      </w:r>
+      <w:r>
+        <w:rPr>
+          <w:lang w:val="en-US"/>
+        </w:rPr>
+        <w:t xml:space="preserve">LEDs </w:t>
+      </w:r>
+      <w:r>
+        <w:rPr>
+          <w:lang w:val="en-US"/>
+        </w:rPr>
+        <w:t xml:space="preserve">from all incoming signals, not e.g. the sun (which has infrared </w:t>
+      </w:r>
+      <w:r>
+        <w:rPr>
+          <w:lang w:val="en-US"/>
+        </w:rPr>
+        <w:lastRenderedPageBreak/>
+        <w:t>radiation, too).</w:t>
+      </w:r>
+      <w:r>
+        <w:rPr>
+          <w:lang w:val="en-US"/>
+        </w:rPr>
+        <w:t xml:space="preserve"> Next, the signals </w:t>
+      </w:r>
+      <w:proofErr w:type="gramStart"/>
+      <w:r>
+        <w:rPr>
+          <w:lang w:val="en-US"/>
+        </w:rPr>
+        <w:t>are sorted</w:t>
+      </w:r>
+      <w:proofErr w:type="gramEnd"/>
+      <w:r>
+        <w:rPr>
+          <w:lang w:val="en-US"/>
+        </w:rPr>
+        <w:t xml:space="preserve"> by their y value, so the first and the second values are from the both bottom LEDs, the third and the fourth from the both upper.</w:t>
+      </w:r>
     </w:p>
     <w:p>
       <w:pPr>
@@ -7968,15 +8019,14 @@
           <w:lang w:val="en-US"/>
         </w:rPr>
       </w:pPr>
-      <w:bookmarkStart w:id="22" w:name="_Toc489790451"/>
-      <w:r>
-        <w:rPr>
-          <w:lang w:val="en-US"/>
-        </w:rPr>
-        <w:lastRenderedPageBreak/>
+      <w:bookmarkStart w:id="21" w:name="_Toc489791878"/>
+      <w:r>
+        <w:rPr>
+          <w:lang w:val="en-US"/>
+        </w:rPr>
         <w:t>wiimote.py</w:t>
       </w:r>
-      <w:bookmarkEnd w:id="22"/>
+      <w:bookmarkEnd w:id="21"/>
     </w:p>
     <w:p>
       <w:pPr>
@@ -8101,7 +8151,7 @@
         </w:rPr>
         <w:t xml:space="preserve"> </w:t>
       </w:r>
-      <w:bookmarkStart w:id="23" w:name="_Toc489790452"/>
+      <w:bookmarkStart w:id="22" w:name="_Toc489791879"/>
       <w:proofErr w:type="spellStart"/>
       <w:r>
         <w:rPr>
@@ -8109,7 +8159,7 @@
         </w:rPr>
         <w:t>demo.chart</w:t>
       </w:r>
-      <w:bookmarkEnd w:id="23"/>
+      <w:bookmarkEnd w:id="22"/>
       <w:proofErr w:type="spellEnd"/>
     </w:p>
     <w:p>
@@ -8183,7 +8233,7 @@
           <w:lang w:val="en-US"/>
         </w:rPr>
       </w:pPr>
-      <w:bookmarkStart w:id="24" w:name="_Toc489790453"/>
+      <w:bookmarkStart w:id="23" w:name="_Toc489791880"/>
       <w:proofErr w:type="spellStart"/>
       <w:r>
         <w:rPr>
@@ -8200,7 +8250,7 @@
         </w:rPr>
         <w:t>-Team Collaboration</w:t>
       </w:r>
-      <w:bookmarkEnd w:id="24"/>
+      <w:bookmarkEnd w:id="23"/>
     </w:p>
     <w:p>
       <w:pPr>
@@ -8228,16 +8278,16 @@
         </w:rPr>
         <w:t xml:space="preserve">-Team </w:t>
       </w:r>
-      <w:commentRangeStart w:id="25"/>
+      <w:commentRangeStart w:id="24"/>
       <w:r>
         <w:rPr>
           <w:lang w:val="en-US"/>
         </w:rPr>
         <w:t>contains</w:t>
       </w:r>
-      <w:commentRangeEnd w:id="25"/>
-      <w:r>
-        <w:commentReference w:id="25"/>
+      <w:commentRangeEnd w:id="24"/>
+      <w:r>
+        <w:commentReference w:id="24"/>
       </w:r>
       <w:r>
         <w:rPr>
@@ -8300,7 +8350,7 @@
           <w:lang w:val="en-US"/>
         </w:rPr>
       </w:pPr>
-      <w:bookmarkStart w:id="26" w:name="_Toc489790454"/>
+      <w:bookmarkStart w:id="25" w:name="_Toc489791881"/>
       <w:r>
         <w:rPr>
           <w:lang w:val="en-US"/>
@@ -8308,7 +8358,7 @@
         <w:lastRenderedPageBreak/>
         <w:t>Cheat Sheet</w:t>
       </w:r>
-      <w:bookmarkEnd w:id="26"/>
+      <w:bookmarkEnd w:id="25"/>
     </w:p>
     <w:p>
       <w:pPr>
@@ -9479,35 +9529,7 @@
 
 <file path=word/comments.xml><?xml version="1.0" encoding="utf-8"?>
 <w:comments xmlns:wpc="http://schemas.microsoft.com/office/word/2010/wordprocessingCanvas" xmlns:cx="http://schemas.microsoft.com/office/drawing/2014/chartex" xmlns:cx1="http://schemas.microsoft.com/office/drawing/2015/9/8/chartex" xmlns:mc="http://schemas.openxmlformats.org/markup-compatibility/2006" xmlns:o="urn:schemas-microsoft-com:office:office" xmlns:r="http://schemas.openxmlformats.org/officeDocument/2006/relationships" xmlns:m="http://schemas.openxmlformats.org/officeDocument/2006/math" xmlns:v="urn:schemas-microsoft-com:vml" xmlns:wp14="http://schemas.microsoft.com/office/word/2010/wordprocessingDrawing" xmlns:wp="http://schemas.openxmlformats.org/drawingml/2006/wordprocessingDrawing" xmlns:w10="urn:schemas-microsoft-com:office:word" xmlns:w="http://schemas.openxmlformats.org/wordprocessingml/2006/main" xmlns:w14="http://schemas.microsoft.com/office/word/2010/wordml" xmlns:w15="http://schemas.microsoft.com/office/word/2012/wordml" xmlns:w16se="http://schemas.microsoft.com/office/word/2015/wordml/symex" xmlns:wpg="http://schemas.microsoft.com/office/word/2010/wordprocessingGroup" xmlns:wpi="http://schemas.microsoft.com/office/word/2010/wordprocessingInk" xmlns:wne="http://schemas.microsoft.com/office/word/2006/wordml" xmlns:wps="http://schemas.microsoft.com/office/word/2010/wordprocessingShape" mc:Ignorable="w14 w15 w16se wp14">
-  <w:comment w:id="21" w:author="Sebastian Peiser" w:date="2017-08-05T18:51:00Z" w:initials="SP">
-    <w:p>
-      <w:r>
-        <w:annotationRef/>
-      </w:r>
-      <w:r>
-        <w:t>kann man noch hinzufügen:</w:t>
-      </w:r>
-    </w:p>
-    <w:p>
-      <w:r>
-        <w:t xml:space="preserve">filterung der daten:  mindestens vier signale müssen erkannt werden, sonst passiert nix. Dann: sortieren aufsteigend nach "size" (stärkste signale folglich zuerst) man kann davon </w:t>
-      </w:r>
-      <w:proofErr w:type="gramStart"/>
-      <w:r>
-        <w:t>ausgehen</w:t>
-      </w:r>
-      <w:proofErr w:type="gramEnd"/>
-      <w:r>
-        <w:t xml:space="preserve"> dass die leds das stärkste signal abgeben.</w:t>
-      </w:r>
-    </w:p>
-    <w:p>
-      <w:r>
-        <w:t>dann: sortieren aufsteigend nach y wert. von den ersten vier werten sind also die ersten beiden die unteren leds, die letzten beiden die oberen. dann muss evtl nur noch getauscht werden um die punkte richtig zuzuweisen</w:t>
-      </w:r>
-    </w:p>
-  </w:comment>
-  <w:comment w:id="25" w:author="Sebastian Peiser" w:date="2017-08-05T19:12:00Z" w:initials="SP">
+  <w:comment w:id="24" w:author="Sebastian Peiser" w:date="2017-08-05T19:12:00Z" w:initials="SP">
     <w:p>
       <w:r>
         <w:annotationRef/>
@@ -9527,7 +9549,6 @@
 
 <file path=word/commentsExtended.xml><?xml version="1.0" encoding="utf-8"?>
 <w15:commentsEx xmlns:wpc="http://schemas.microsoft.com/office/word/2010/wordprocessingCanvas" xmlns:cx="http://schemas.microsoft.com/office/drawing/2014/chartex" xmlns:cx1="http://schemas.microsoft.com/office/drawing/2015/9/8/chartex" xmlns:mc="http://schemas.openxmlformats.org/markup-compatibility/2006" xmlns:o="urn:schemas-microsoft-com:office:office" xmlns:r="http://schemas.openxmlformats.org/officeDocument/2006/relationships" xmlns:m="http://schemas.openxmlformats.org/officeDocument/2006/math" xmlns:v="urn:schemas-microsoft-com:vml" xmlns:wp14="http://schemas.microsoft.com/office/word/2010/wordprocessingDrawing" xmlns:wp="http://schemas.openxmlformats.org/drawingml/2006/wordprocessingDrawing" xmlns:w10="urn:schemas-microsoft-com:office:word" xmlns:w="http://schemas.openxmlformats.org/wordprocessingml/2006/main" xmlns:w14="http://schemas.microsoft.com/office/word/2010/wordml" xmlns:w15="http://schemas.microsoft.com/office/word/2012/wordml" xmlns:w16se="http://schemas.microsoft.com/office/word/2015/wordml/symex" xmlns:wpg="http://schemas.microsoft.com/office/word/2010/wordprocessingGroup" xmlns:wpi="http://schemas.microsoft.com/office/word/2010/wordprocessingInk" xmlns:wne="http://schemas.microsoft.com/office/word/2006/wordml" xmlns:wps="http://schemas.microsoft.com/office/word/2010/wordprocessingShape" mc:Ignorable="w14 w15 w16se wp14">
-  <w15:commentEx w15:paraId="49D4F690" w15:done="0"/>
   <w15:commentEx w15:paraId="7A897E5A" w15:done="0"/>
 </w15:commentsEx>
 </file>
@@ -11793,7 +11814,7 @@
 </file>
 
 <file path=customXml/itemProps1.xml><?xml version="1.0" encoding="utf-8"?>
-<ds:datastoreItem xmlns:ds="http://schemas.openxmlformats.org/officeDocument/2006/customXml" ds:itemID="{BA5CD66C-6DB8-4250-8F0B-03C1C70C294A}">
+<ds:datastoreItem xmlns:ds="http://schemas.openxmlformats.org/officeDocument/2006/customXml" ds:itemID="{14662BBF-7EA6-4137-A84C-2E2DFFEE92C1}">
   <ds:schemaRefs>
     <ds:schemaRef ds:uri="http://schemas.openxmlformats.org/officeDocument/2006/bibliography"/>
   </ds:schemaRefs>

</xml_diff>